<commit_message>
update code and add new output ways
</commit_message>
<xml_diff>
--- a/documentation/用户手册.docx
+++ b/documentation/用户手册.docx
@@ -119,14 +119,12 @@
           <w:sz w:val="44"/>
         </w:rPr>
       </w:pPr>
-      <w:proofErr w:type="gramStart"/>
       <w:r>
         <w:rPr>
           <w:sz w:val="44"/>
         </w:rPr>
         <w:t>叶安江</w:t>
       </w:r>
-      <w:proofErr w:type="gramEnd"/>
     </w:p>
     <w:p>
       <w:pPr>
@@ -140,8 +138,10 @@
           <w:rFonts w:hint="eastAsia"/>
           <w:sz w:val="44"/>
         </w:rPr>
-        <w:t>0.2</w:t>
-      </w:r>
+        <w:t>0.3</w:t>
+      </w:r>
+      <w:bookmarkStart w:id="0" w:name="_GoBack"/>
+      <w:bookmarkEnd w:id="0"/>
       <w:r>
         <w:rPr>
           <w:rFonts w:hint="eastAsia"/>
@@ -2145,7 +2145,7 @@
         <w:p/>
       </w:sdtContent>
     </w:sdt>
-    <w:bookmarkStart w:id="0" w:name="_Toc519135940" w:displacedByCustomXml="prev"/>
+    <w:bookmarkStart w:id="1" w:name="_Toc519135940" w:displacedByCustomXml="prev"/>
     <w:p/>
     <w:p/>
     <w:p/>
@@ -2173,7 +2173,7 @@
         </w:rPr>
         <w:t>简介</w:t>
       </w:r>
-      <w:bookmarkEnd w:id="0"/>
+      <w:bookmarkEnd w:id="1"/>
     </w:p>
     <w:p>
       <w:pPr>
@@ -2403,14 +2403,14 @@
           <w:numId w:val="5"/>
         </w:numPr>
       </w:pPr>
-      <w:bookmarkStart w:id="1" w:name="_Toc519135941"/>
+      <w:bookmarkStart w:id="2" w:name="_Toc519135941"/>
       <w:r>
         <w:t>CAVD</w:t>
       </w:r>
       <w:r>
         <w:t>的特点</w:t>
       </w:r>
-      <w:bookmarkEnd w:id="1"/>
+      <w:bookmarkEnd w:id="2"/>
     </w:p>
     <w:p>
       <w:pPr>
@@ -2554,7 +2554,7 @@
           <w:numId w:val="5"/>
         </w:numPr>
       </w:pPr>
-      <w:bookmarkStart w:id="2" w:name="_Toc519135942"/>
+      <w:bookmarkStart w:id="3" w:name="_Toc519135942"/>
       <w:r>
         <w:t>CAVD</w:t>
       </w:r>
@@ -2570,7 +2570,7 @@
       <w:r>
         <w:t>技术</w:t>
       </w:r>
-      <w:bookmarkEnd w:id="2"/>
+      <w:bookmarkEnd w:id="3"/>
     </w:p>
     <w:p>
       <w:pPr>
@@ -3086,19 +3086,11 @@
         </w:rPr>
         <w:t>不同的</w:t>
       </w:r>
-      <w:proofErr w:type="gramStart"/>
-      <w:r>
-        <w:rPr>
-          <w:rFonts w:hint="eastAsia"/>
-        </w:rPr>
-        <w:t>考量</w:t>
-      </w:r>
-      <w:proofErr w:type="gramEnd"/>
-      <w:r>
-        <w:rPr>
-          <w:rFonts w:hint="eastAsia"/>
-        </w:rPr>
-        <w:t>方式下找到了一个平衡，也使得程序的代码便于维护与扩展。</w:t>
+      <w:r>
+        <w:rPr>
+          <w:rFonts w:hint="eastAsia"/>
+        </w:rPr>
+        <w:t>考量方式下找到了一个平衡，也使得程序的代码便于维护与扩展。</w:t>
       </w:r>
     </w:p>
     <w:p>
@@ -3109,7 +3101,7 @@
           <w:numId w:val="5"/>
         </w:numPr>
       </w:pPr>
-      <w:bookmarkStart w:id="3" w:name="_Toc519135943"/>
+      <w:bookmarkStart w:id="4" w:name="_Toc519135943"/>
       <w:r>
         <w:lastRenderedPageBreak/>
         <w:t>CAVD</w:t>
@@ -3126,7 +3118,7 @@
       <w:r>
         <w:t>功能</w:t>
       </w:r>
-      <w:bookmarkEnd w:id="3"/>
+      <w:bookmarkEnd w:id="4"/>
     </w:p>
     <w:p>
       <w:pPr>
@@ -3215,7 +3207,7 @@
           <w:numId w:val="5"/>
         </w:numPr>
       </w:pPr>
-      <w:bookmarkStart w:id="4" w:name="_Toc519135944"/>
+      <w:bookmarkStart w:id="5" w:name="_Toc519135944"/>
       <w:r>
         <w:t>CAVD</w:t>
       </w:r>
@@ -3228,7 +3220,7 @@
         </w:rPr>
         <w:t>目录结构</w:t>
       </w:r>
-      <w:bookmarkEnd w:id="4"/>
+      <w:bookmarkEnd w:id="5"/>
     </w:p>
     <w:p>
       <w:pPr>
@@ -3312,21 +3304,7 @@
         <w:rPr>
           <w:rFonts w:hint="eastAsia"/>
         </w:rPr>
-        <w:t>为安装</w:t>
-      </w:r>
-      <w:proofErr w:type="gramStart"/>
-      <w:r>
-        <w:rPr>
-          <w:rFonts w:hint="eastAsia"/>
-        </w:rPr>
-        <w:t>包文件</w:t>
-      </w:r>
-      <w:proofErr w:type="gramEnd"/>
-      <w:r>
-        <w:rPr>
-          <w:rFonts w:hint="eastAsia"/>
-        </w:rPr>
-        <w:t>根目录，该目录下包含</w:t>
+        <w:t>为安装包文件根目录，该目录下包含</w:t>
       </w:r>
       <w:r>
         <w:rPr>
@@ -3697,7 +3675,7 @@
           <w:numId w:val="5"/>
         </w:numPr>
       </w:pPr>
-      <w:bookmarkStart w:id="5" w:name="_Toc519135945"/>
+      <w:bookmarkStart w:id="6" w:name="_Toc519135945"/>
       <w:r>
         <w:t>CAVD</w:t>
       </w:r>
@@ -3710,7 +3688,7 @@
         </w:rPr>
         <w:t>安装方法</w:t>
       </w:r>
-      <w:bookmarkEnd w:id="5"/>
+      <w:bookmarkEnd w:id="6"/>
     </w:p>
     <w:p>
       <w:pPr>
@@ -4158,14 +4136,12 @@
         </w:pBdr>
         <w:ind w:left="780" w:firstLineChars="0" w:firstLine="0"/>
       </w:pPr>
-      <w:proofErr w:type="gramStart"/>
       <w:r>
         <w:rPr>
           <w:b/>
         </w:rPr>
         <w:t>zeo-0.1-cp35-cp35m-win_amd64.whl</w:t>
       </w:r>
-      <w:proofErr w:type="gramEnd"/>
       <w:r>
         <w:rPr>
           <w:rFonts w:hint="eastAsia"/>
@@ -4206,14 +4182,12 @@
         </w:pBdr>
         <w:ind w:left="780" w:firstLineChars="0" w:firstLine="0"/>
       </w:pPr>
-      <w:proofErr w:type="gramStart"/>
       <w:r>
         <w:rPr>
           <w:b/>
         </w:rPr>
         <w:t>zeo-0.1-cp36-cp36m-win_amd64.whl</w:t>
       </w:r>
-      <w:proofErr w:type="gramEnd"/>
       <w:r>
         <w:rPr>
           <w:rFonts w:hint="eastAsia"/>
@@ -4254,14 +4228,12 @@
         </w:pBdr>
         <w:ind w:left="780" w:firstLineChars="0" w:firstLine="0"/>
       </w:pPr>
-      <w:proofErr w:type="gramStart"/>
       <w:r>
         <w:rPr>
           <w:b/>
         </w:rPr>
         <w:t>zeo-0.1-cp35-cp35m-linux_x86_64.whl</w:t>
       </w:r>
-      <w:proofErr w:type="gramEnd"/>
       <w:r>
         <w:rPr>
           <w:rFonts w:hint="eastAsia"/>
@@ -4415,21 +4387,12 @@
           <w:b/>
         </w:rPr>
       </w:pPr>
-      <w:proofErr w:type="gramStart"/>
       <w:r>
         <w:rPr>
           <w:rFonts w:hint="eastAsia"/>
           <w:b/>
         </w:rPr>
-        <w:t>pip</w:t>
-      </w:r>
-      <w:proofErr w:type="gramEnd"/>
-      <w:r>
-        <w:rPr>
-          <w:rFonts w:hint="eastAsia"/>
-          <w:b/>
-        </w:rPr>
-        <w:t xml:space="preserve"> install </w:t>
+        <w:t xml:space="preserve">pip install </w:t>
       </w:r>
       <w:r>
         <w:rPr>
@@ -4621,7 +4584,6 @@
         <w:pStyle w:val="a5"/>
         <w:ind w:left="990" w:firstLineChars="0" w:firstLine="0"/>
       </w:pPr>
-      <w:proofErr w:type="gramStart"/>
       <w:r>
         <w:rPr>
           <w:rFonts w:hint="eastAsia"/>
@@ -4629,28 +4591,18 @@
         </w:rPr>
         <w:t>python</w:t>
       </w:r>
-      <w:proofErr w:type="gramEnd"/>
     </w:p>
     <w:p>
       <w:pPr>
         <w:pStyle w:val="a5"/>
         <w:ind w:left="990" w:firstLineChars="0" w:firstLine="0"/>
       </w:pPr>
-      <w:proofErr w:type="gramStart"/>
       <w:r>
         <w:rPr>
           <w:rFonts w:hint="eastAsia"/>
           <w:b/>
         </w:rPr>
-        <w:t>import</w:t>
-      </w:r>
-      <w:proofErr w:type="gramEnd"/>
-      <w:r>
-        <w:rPr>
-          <w:rFonts w:hint="eastAsia"/>
-          <w:b/>
-        </w:rPr>
-        <w:t xml:space="preserve"> </w:t>
+        <w:t xml:space="preserve">import </w:t>
       </w:r>
       <w:proofErr w:type="spellStart"/>
       <w:r>
@@ -4771,8 +4723,6 @@
         </w:rPr>
         <w:t>V</w:t>
       </w:r>
-      <w:bookmarkStart w:id="6" w:name="_GoBack"/>
-      <w:bookmarkEnd w:id="6"/>
       <w:r>
         <w:rPr>
           <w:rFonts w:hint="eastAsia"/>
@@ -4854,21 +4804,12 @@
           <w:b/>
         </w:rPr>
       </w:pPr>
-      <w:proofErr w:type="gramStart"/>
       <w:r>
         <w:rPr>
           <w:rFonts w:hint="eastAsia"/>
           <w:b/>
         </w:rPr>
-        <w:t>cd</w:t>
-      </w:r>
-      <w:proofErr w:type="gramEnd"/>
-      <w:r>
-        <w:rPr>
-          <w:rFonts w:hint="eastAsia"/>
-          <w:b/>
-        </w:rPr>
-        <w:t xml:space="preserve"> </w:t>
+        <w:t xml:space="preserve">cd </w:t>
       </w:r>
       <w:proofErr w:type="spellStart"/>
       <w:r>
@@ -4895,7 +4836,6 @@
           <w:b/>
         </w:rPr>
       </w:pPr>
-      <w:proofErr w:type="gramStart"/>
       <w:r>
         <w:rPr>
           <w:rFonts w:hint="eastAsia"/>
@@ -4903,7 +4843,6 @@
         </w:rPr>
         <w:t>make</w:t>
       </w:r>
-      <w:proofErr w:type="gramEnd"/>
     </w:p>
     <w:p>
       <w:pPr>
@@ -4987,7 +4926,6 @@
           <w:b/>
         </w:rPr>
       </w:pPr>
-      <w:proofErr w:type="gramStart"/>
       <w:r>
         <w:rPr>
           <w:rFonts w:hint="eastAsia"/>
@@ -4995,7 +4933,6 @@
         </w:rPr>
         <w:t>cd ..</w:t>
       </w:r>
-      <w:proofErr w:type="gramEnd"/>
     </w:p>
     <w:p>
       <w:pPr>
@@ -5005,21 +4942,12 @@
           <w:b/>
         </w:rPr>
       </w:pPr>
-      <w:proofErr w:type="gramStart"/>
       <w:r>
         <w:rPr>
           <w:rFonts w:hint="eastAsia"/>
           <w:b/>
         </w:rPr>
-        <w:t>cd</w:t>
-      </w:r>
-      <w:proofErr w:type="gramEnd"/>
-      <w:r>
-        <w:rPr>
-          <w:rFonts w:hint="eastAsia"/>
-          <w:b/>
-        </w:rPr>
-        <w:t xml:space="preserve"> </w:t>
+        <w:t xml:space="preserve">cd </w:t>
       </w:r>
       <w:proofErr w:type="spellStart"/>
       <w:r>
@@ -5046,21 +4974,12 @@
           <w:b/>
         </w:rPr>
       </w:pPr>
-      <w:proofErr w:type="gramStart"/>
       <w:r>
         <w:rPr>
           <w:rFonts w:hint="eastAsia"/>
           <w:b/>
         </w:rPr>
-        <w:t>make</w:t>
-      </w:r>
-      <w:proofErr w:type="gramEnd"/>
-      <w:r>
-        <w:rPr>
-          <w:rFonts w:hint="eastAsia"/>
-          <w:b/>
-        </w:rPr>
-        <w:t xml:space="preserve"> </w:t>
+        <w:t xml:space="preserve">make </w:t>
       </w:r>
       <w:proofErr w:type="spellStart"/>
       <w:r>
@@ -5113,21 +5032,12 @@
         <w:pStyle w:val="a5"/>
         <w:ind w:left="1050" w:firstLineChars="0" w:firstLine="0"/>
       </w:pPr>
-      <w:proofErr w:type="gramStart"/>
       <w:r>
         <w:rPr>
           <w:rFonts w:hint="eastAsia"/>
           <w:b/>
         </w:rPr>
-        <w:t>python</w:t>
-      </w:r>
-      <w:proofErr w:type="gramEnd"/>
-      <w:r>
-        <w:rPr>
-          <w:rFonts w:hint="eastAsia"/>
-          <w:b/>
-        </w:rPr>
-        <w:t xml:space="preserve"> </w:t>
+        <w:t xml:space="preserve">python </w:t>
       </w:r>
       <w:proofErr w:type="spellStart"/>
       <w:r>
@@ -5200,7 +5110,6 @@
           <w:b/>
         </w:rPr>
       </w:pPr>
-      <w:proofErr w:type="gramStart"/>
       <w:r>
         <w:rPr>
           <w:rFonts w:hint="eastAsia"/>
@@ -5208,7 +5117,6 @@
         </w:rPr>
         <w:t>python</w:t>
       </w:r>
-      <w:proofErr w:type="gramEnd"/>
     </w:p>
     <w:p>
       <w:pPr>
@@ -5218,21 +5126,12 @@
           <w:b/>
         </w:rPr>
       </w:pPr>
-      <w:proofErr w:type="gramStart"/>
       <w:r>
         <w:rPr>
           <w:rFonts w:hint="eastAsia"/>
           <w:b/>
         </w:rPr>
-        <w:t>import</w:t>
-      </w:r>
-      <w:proofErr w:type="gramEnd"/>
-      <w:r>
-        <w:rPr>
-          <w:rFonts w:hint="eastAsia"/>
-          <w:b/>
-        </w:rPr>
-        <w:t xml:space="preserve"> </w:t>
+        <w:t xml:space="preserve">import </w:t>
       </w:r>
       <w:proofErr w:type="spellStart"/>
       <w:r>
@@ -5504,21 +5403,7 @@
         <w:rPr>
           <w:rFonts w:hint="eastAsia"/>
         </w:rPr>
-        <w:t>，每个多面体由顶点和</w:t>
-      </w:r>
-      <w:proofErr w:type="gramStart"/>
-      <w:r>
-        <w:rPr>
-          <w:rFonts w:hint="eastAsia"/>
-        </w:rPr>
-        <w:t>边</w:t>
-      </w:r>
-      <w:proofErr w:type="gramEnd"/>
-      <w:r>
-        <w:rPr>
-          <w:rFonts w:hint="eastAsia"/>
-        </w:rPr>
-        <w:t>组成。</w:t>
+        <w:t>，每个多面体由顶点和边组成。</w:t>
       </w:r>
       <w:r>
         <w:rPr>
@@ -5586,21 +5471,7 @@
         <w:rPr>
           <w:rFonts w:hint="eastAsia"/>
         </w:rPr>
-        <w:t>且在这个多面体</w:t>
-      </w:r>
-      <w:proofErr w:type="gramStart"/>
-      <w:r>
-        <w:rPr>
-          <w:rFonts w:hint="eastAsia"/>
-        </w:rPr>
-        <w:t>内距离</w:t>
-      </w:r>
-      <w:proofErr w:type="gramEnd"/>
-      <w:r>
-        <w:rPr>
-          <w:rFonts w:hint="eastAsia"/>
-        </w:rPr>
-        <w:t>中心离子（原子）的距离小于其他任何离子（或原子）的距离，</w:t>
+        <w:t>且在这个多面体内距离中心离子（原子）的距离小于其他任何离子（或原子）的距离，</w:t>
       </w:r>
       <w:r>
         <w:rPr>
@@ -6396,15 +6267,7 @@
         <w:t>，</w:t>
       </w:r>
       <w:r>
-        <w:t>保证了多面体边界为非</w:t>
-      </w:r>
-      <w:proofErr w:type="gramStart"/>
-      <w:r>
-        <w:t>凹</w:t>
-      </w:r>
-      <w:proofErr w:type="gramEnd"/>
-      <w:r>
-        <w:t>的</w:t>
+        <w:t>保证了多面体边界为非凹的</w:t>
       </w:r>
       <w:r>
         <w:rPr>
@@ -6911,35 +6774,7 @@
         <w:rPr>
           <w:rFonts w:hint="eastAsia"/>
         </w:rPr>
-        <w:t>）的集合，对于</w:t>
-      </w:r>
-      <w:proofErr w:type="gramStart"/>
-      <w:r>
-        <w:rPr>
-          <w:rFonts w:hint="eastAsia"/>
-        </w:rPr>
-        <w:t>每个边</w:t>
-      </w:r>
-      <w:proofErr w:type="gramEnd"/>
-      <w:r>
-        <w:rPr>
-          <w:rFonts w:hint="eastAsia"/>
-        </w:rPr>
-        <w:t>和顶点会保存其与最近邻离子的距离以及</w:t>
-      </w:r>
-      <w:proofErr w:type="gramStart"/>
-      <w:r>
-        <w:rPr>
-          <w:rFonts w:hint="eastAsia"/>
-        </w:rPr>
-        <w:t>产生该最短距离</w:t>
-      </w:r>
-      <w:proofErr w:type="gramEnd"/>
-      <w:r>
-        <w:rPr>
-          <w:rFonts w:hint="eastAsia"/>
-        </w:rPr>
-        <w:t>的位置，即为瓶颈和间隙的尺寸及位置。</w:t>
+        <w:t>）的集合，对于每个边和顶点会保存其与最近邻离子的距离以及产生该最短距离的位置，即为瓶颈和间隙的尺寸及位置。</w:t>
       </w:r>
       <w:r>
         <w:rPr>
@@ -7239,7 +7074,6 @@
         </w:rPr>
         <w:t>计算</w:t>
       </w:r>
-      <w:proofErr w:type="gramStart"/>
       <w:r>
         <w:rPr>
           <w:rFonts w:hint="eastAsia"/>
@@ -7252,7 +7086,6 @@
         </w:rPr>
         <w:t>数据</w:t>
       </w:r>
-      <w:proofErr w:type="gramEnd"/>
       <w:r>
         <w:rPr>
           <w:rFonts w:hint="eastAsia"/>
@@ -9380,21 +9213,7 @@
         <w:rPr>
           <w:rFonts w:hint="eastAsia"/>
         </w:rPr>
-        <w:t>的投影来判断上述三种情况，并用</w:t>
-      </w:r>
-      <w:proofErr w:type="gramStart"/>
-      <w:r>
-        <w:rPr>
-          <w:rFonts w:hint="eastAsia"/>
-        </w:rPr>
-        <w:t>点积参与</w:t>
-      </w:r>
-      <w:proofErr w:type="gramEnd"/>
-      <w:r>
-        <w:rPr>
-          <w:rFonts w:hint="eastAsia"/>
-        </w:rPr>
-        <w:t>运算，计算出</w:t>
+        <w:t>的投影来判断上述三种情况，并用点积参与运算，计算出</w:t>
       </w:r>
       <w:r>
         <w:rPr>
@@ -9487,14 +9306,12 @@
           </m:e>
         </m:acc>
       </m:oMath>
-      <w:proofErr w:type="gramStart"/>
       <w:r>
         <w:rPr>
           <w:rFonts w:hint="eastAsia"/>
         </w:rPr>
         <w:t>的点积</w:t>
       </w:r>
-      <w:proofErr w:type="gramEnd"/>
       <m:oMath>
         <m:acc>
           <m:accPr>
@@ -10670,21 +10487,7 @@
         <w:rPr>
           <w:rFonts w:hint="eastAsia"/>
         </w:rPr>
-        <w:t>点</w:t>
-      </w:r>
-      <w:proofErr w:type="gramStart"/>
-      <w:r>
-        <w:rPr>
-          <w:rFonts w:hint="eastAsia"/>
-        </w:rPr>
-        <w:t>最</w:t>
-      </w:r>
-      <w:proofErr w:type="gramEnd"/>
-      <w:r>
-        <w:rPr>
-          <w:rFonts w:hint="eastAsia"/>
-        </w:rPr>
-        <w:t>表，最短距离为</w:t>
+        <w:t>点最表，最短距离为</w:t>
       </w:r>
       <w:r>
         <w:rPr>
@@ -10748,16 +10551,8 @@
         <w:rPr>
           <w:rFonts w:hint="eastAsia"/>
         </w:rPr>
-        <w:t>的坐标</w:t>
-      </w:r>
-      <w:proofErr w:type="gramStart"/>
-      <w:r>
-        <w:rPr>
-          <w:rFonts w:hint="eastAsia"/>
-        </w:rPr>
-        <w:t>为垂点</w:t>
-      </w:r>
-      <w:proofErr w:type="gramEnd"/>
+        <w:t>的坐标为垂点</w:t>
+      </w:r>
       <w:r>
         <w:rPr>
           <w:rFonts w:hint="eastAsia"/>
@@ -11587,21 +11382,7 @@
         <w:rPr>
           <w:rFonts w:hint="eastAsia"/>
         </w:rPr>
-        <w:t>多面体顶点中心位置，间隙尺寸即为多面体顶点位置到</w:t>
-      </w:r>
-      <w:proofErr w:type="gramStart"/>
-      <w:r>
-        <w:rPr>
-          <w:rFonts w:hint="eastAsia"/>
-        </w:rPr>
-        <w:t>到</w:t>
-      </w:r>
-      <w:proofErr w:type="gramEnd"/>
-      <w:r>
-        <w:rPr>
-          <w:rFonts w:hint="eastAsia"/>
-        </w:rPr>
-        <w:t>最邻近离子（或原子）距离。公式推导的数学抽象如下：</w:t>
+        <w:t>多面体顶点中心位置，间隙尺寸即为多面体顶点位置到到最邻近离子（或原子）距离。公式推导的数学抽象如下：</w:t>
       </w:r>
     </w:p>
     <w:p>
@@ -17431,35 +17212,7 @@
         <w:rPr>
           <w:rFonts w:hint="eastAsia"/>
         </w:rPr>
-        <w:t>每个顶点和</w:t>
-      </w:r>
-      <w:proofErr w:type="gramStart"/>
-      <w:r>
-        <w:rPr>
-          <w:rFonts w:hint="eastAsia"/>
-        </w:rPr>
-        <w:t>边上所</w:t>
-      </w:r>
-      <w:proofErr w:type="gramEnd"/>
-      <w:r>
-        <w:rPr>
-          <w:rFonts w:hint="eastAsia"/>
-        </w:rPr>
-        <w:t>分配的间隙、瓶颈尺寸进行对比，若探针的尺寸小于该尺寸，表示该结点和边可被访问，所有可访问的结点和</w:t>
-      </w:r>
-      <w:proofErr w:type="gramStart"/>
-      <w:r>
-        <w:rPr>
-          <w:rFonts w:hint="eastAsia"/>
-        </w:rPr>
-        <w:t>边</w:t>
-      </w:r>
-      <w:proofErr w:type="gramEnd"/>
-      <w:r>
-        <w:rPr>
-          <w:rFonts w:hint="eastAsia"/>
-        </w:rPr>
-        <w:t>组成通道。</w:t>
+        <w:t>每个顶点和边上所分配的间隙、瓶颈尺寸进行对比，若探针的尺寸小于该尺寸，表示该结点和边可被访问，所有可访问的结点和边组成通道。</w:t>
       </w:r>
     </w:p>
     <w:p>
@@ -17554,21 +17307,7 @@
         <w:rPr>
           <w:rFonts w:hint="eastAsia"/>
         </w:rPr>
-        <w:t>）和</w:t>
-      </w:r>
-      <w:proofErr w:type="gramStart"/>
-      <w:r>
-        <w:rPr>
-          <w:rFonts w:hint="eastAsia"/>
-        </w:rPr>
-        <w:t>边</w:t>
-      </w:r>
-      <w:proofErr w:type="gramEnd"/>
-      <w:r>
-        <w:rPr>
-          <w:rFonts w:hint="eastAsia"/>
-        </w:rPr>
-        <w:t>（</w:t>
+        <w:t>）和边（</w:t>
       </w:r>
       <w:r>
         <w:t>edge</w:t>
@@ -17647,21 +17386,7 @@
         <w:rPr>
           <w:rFonts w:hint="eastAsia"/>
         </w:rPr>
-        <w:t>），将所有与该</w:t>
-      </w:r>
-      <w:proofErr w:type="gramStart"/>
-      <w:r>
-        <w:rPr>
-          <w:rFonts w:hint="eastAsia"/>
-        </w:rPr>
-        <w:t>边直接</w:t>
-      </w:r>
-      <w:proofErr w:type="gramEnd"/>
-      <w:r>
-        <w:rPr>
-          <w:rFonts w:hint="eastAsia"/>
-        </w:rPr>
-        <w:t>相连的节点的</w:t>
+        <w:t>），将所有与该边直接相连的节点的</w:t>
       </w:r>
       <w:r>
         <w:rPr>
@@ -17685,21 +17410,7 @@
         <w:rPr>
           <w:rFonts w:hint="eastAsia"/>
         </w:rPr>
-        <w:t>放置在</w:t>
-      </w:r>
-      <w:proofErr w:type="gramStart"/>
-      <w:r>
-        <w:rPr>
-          <w:rFonts w:hint="eastAsia"/>
-        </w:rPr>
-        <w:t>栈</w:t>
-      </w:r>
-      <w:proofErr w:type="gramEnd"/>
-      <w:r>
-        <w:rPr>
-          <w:rFonts w:hint="eastAsia"/>
-        </w:rPr>
-        <w:t>里。</w:t>
+        <w:t>放置在栈里。</w:t>
       </w:r>
       <w:r>
         <w:rPr>
@@ -17711,49 +17422,7 @@
         <w:rPr>
           <w:rFonts w:hint="eastAsia"/>
         </w:rPr>
-        <w:t>当</w:t>
-      </w:r>
-      <w:proofErr w:type="gramStart"/>
-      <w:r>
-        <w:rPr>
-          <w:rFonts w:hint="eastAsia"/>
-        </w:rPr>
-        <w:t>栈</w:t>
-      </w:r>
-      <w:proofErr w:type="gramEnd"/>
-      <w:r>
-        <w:rPr>
-          <w:rFonts w:hint="eastAsia"/>
-        </w:rPr>
-        <w:t>里还有节点时，将</w:t>
-      </w:r>
-      <w:proofErr w:type="gramStart"/>
-      <w:r>
-        <w:rPr>
-          <w:rFonts w:hint="eastAsia"/>
-        </w:rPr>
-        <w:t>最</w:t>
-      </w:r>
-      <w:proofErr w:type="gramEnd"/>
-      <w:r>
-        <w:rPr>
-          <w:rFonts w:hint="eastAsia"/>
-        </w:rPr>
-        <w:t>顶端的节点出</w:t>
-      </w:r>
-      <w:proofErr w:type="gramStart"/>
-      <w:r>
-        <w:rPr>
-          <w:rFonts w:hint="eastAsia"/>
-        </w:rPr>
-        <w:t>栈</w:t>
-      </w:r>
-      <w:proofErr w:type="gramEnd"/>
-      <w:r>
-        <w:rPr>
-          <w:rFonts w:hint="eastAsia"/>
-        </w:rPr>
-        <w:t>，并执行以下分析：</w:t>
+        <w:t>当栈里还有节点时，将最顶端的节点出栈，并执行以下分析：</w:t>
       </w:r>
     </w:p>
     <w:p>
@@ -20963,13 +20632,8 @@
         </w:rPr>
         <w:tab/>
       </w:r>
-      <w:proofErr w:type="gramStart"/>
-      <w:r>
-        <w:t>import</w:t>
-      </w:r>
-      <w:proofErr w:type="gramEnd"/>
-      <w:r>
-        <w:t xml:space="preserve"> </w:t>
+      <w:r>
+        <w:t xml:space="preserve">import </w:t>
       </w:r>
       <w:proofErr w:type="spellStart"/>
       <w:r>
@@ -20990,17 +20654,12 @@
         <w:tab/>
       </w:r>
       <w:proofErr w:type="spellStart"/>
-      <w:proofErr w:type="gramStart"/>
       <w:r>
         <w:t>zeo.BIComputation</w:t>
       </w:r>
       <w:proofErr w:type="spellEnd"/>
       <w:r>
-        <w:t>(</w:t>
-      </w:r>
-      <w:proofErr w:type="gramEnd"/>
-      <w:r>
-        <w:t>“Li2CO3-LDA.cif”, “Li”, True, ”Li2CO3-LDA.rad”, True, 0.5)</w:t>
+        <w:t>(“Li2CO3-LDA.cif”, “Li”, True, ”Li2CO3-LDA.rad”, True, 0.5)</w:t>
       </w:r>
     </w:p>
     <w:p>
@@ -22193,13 +21852,8 @@
         </w:rPr>
         <w:tab/>
       </w:r>
-      <w:proofErr w:type="gramStart"/>
-      <w:r>
-        <w:t>import</w:t>
-      </w:r>
-      <w:proofErr w:type="gramEnd"/>
-      <w:r>
-        <w:t xml:space="preserve"> </w:t>
+      <w:r>
+        <w:t xml:space="preserve">import </w:t>
       </w:r>
       <w:proofErr w:type="spellStart"/>
       <w:r>
@@ -22220,17 +21874,12 @@
         <w:tab/>
       </w:r>
       <w:proofErr w:type="spellStart"/>
-      <w:proofErr w:type="gramStart"/>
       <w:r>
         <w:t>zeo.Connection</w:t>
       </w:r>
       <w:proofErr w:type="spellEnd"/>
       <w:r>
-        <w:t>(</w:t>
-      </w:r>
-      <w:proofErr w:type="gramEnd"/>
-      <w:r>
-        <w:t>"Li2CO3-LDA.cif",0.5,  "Li", True, "Li2CO3-LDA.rad")</w:t>
+        <w:t>("Li2CO3-LDA.cif",0.5,  "Li", True, "Li2CO3-LDA.rad")</w:t>
       </w:r>
     </w:p>
     <w:p>
@@ -22688,21 +22337,7 @@
         <w:rPr>
           <w:rFonts w:hint="eastAsia"/>
         </w:rPr>
-        <w:t>，即计算</w:t>
-      </w:r>
-      <w:proofErr w:type="gramStart"/>
-      <w:r>
-        <w:rPr>
-          <w:rFonts w:hint="eastAsia"/>
-        </w:rPr>
-        <w:t>不</w:t>
-      </w:r>
-      <w:proofErr w:type="gramEnd"/>
-      <w:r>
-        <w:rPr>
-          <w:rFonts w:hint="eastAsia"/>
-        </w:rPr>
-        <w:t>去除迁移离子的结构中所有间隙与瓶颈。</w:t>
+        <w:t>，即计算不去除迁移离子的结构中所有间隙与瓶颈。</w:t>
       </w:r>
     </w:p>
     <w:p>
@@ -22989,19 +22624,9 @@
         </w:rPr>
         <w:t>会在指定目录下生成</w:t>
       </w:r>
-      <w:proofErr w:type="gramStart"/>
-      <w:r>
-        <w:t>”</w:t>
-      </w:r>
-      <w:proofErr w:type="gramEnd"/>
-      <w:r>
-        <w:t>results</w:t>
-      </w:r>
-      <w:proofErr w:type="gramStart"/>
-      <w:r>
-        <w:t>”</w:t>
-      </w:r>
-      <w:proofErr w:type="gramEnd"/>
+      <w:r>
+        <w:t>”results”</w:t>
+      </w:r>
       <w:r>
         <w:rPr>
           <w:rFonts w:hint="eastAsia"/>
@@ -23229,14 +22854,7 @@
       </w:pPr>
       <w:r>
         <w:tab/>
-      </w:r>
-      <w:proofErr w:type="gramStart"/>
-      <w:r>
-        <w:t>import</w:t>
-      </w:r>
-      <w:proofErr w:type="gramEnd"/>
-      <w:r>
-        <w:t xml:space="preserve"> </w:t>
+        <w:t xml:space="preserve">import </w:t>
       </w:r>
       <w:proofErr w:type="spellStart"/>
       <w:r>
@@ -23258,19 +22876,11 @@
       </w:r>
       <w:proofErr w:type="spellStart"/>
       <w:r>
-        <w:t>zeo.BIComputation_</w:t>
-      </w:r>
-      <w:proofErr w:type="gramStart"/>
-      <w:r>
-        <w:t>batch</w:t>
+        <w:t>zeo.BIComputation_batch</w:t>
       </w:r>
       <w:proofErr w:type="spellEnd"/>
       <w:r>
-        <w:t>(</w:t>
-      </w:r>
-      <w:proofErr w:type="gramEnd"/>
-      <w:r>
-        <w:t>“./</w:t>
+        <w:t>(“./</w:t>
       </w:r>
       <w:proofErr w:type="spellStart"/>
       <w:r>
@@ -23288,19 +22898,9 @@
         </w:rPr>
         <w:t>运行结果：会在当前目录生成</w:t>
       </w:r>
-      <w:proofErr w:type="gramStart"/>
-      <w:r>
-        <w:t>”</w:t>
-      </w:r>
-      <w:proofErr w:type="gramEnd"/>
-      <w:r>
-        <w:t>results</w:t>
-      </w:r>
-      <w:proofErr w:type="gramStart"/>
-      <w:r>
-        <w:t>”</w:t>
-      </w:r>
-      <w:proofErr w:type="gramEnd"/>
+      <w:r>
+        <w:t>”results”</w:t>
+      </w:r>
       <w:r>
         <w:rPr>
           <w:rFonts w:hint="eastAsia"/>
@@ -23508,21 +23108,7 @@
         <w:rPr>
           <w:rFonts w:hint="eastAsia"/>
         </w:rPr>
-        <w:t>，即计算</w:t>
-      </w:r>
-      <w:proofErr w:type="gramStart"/>
-      <w:r>
-        <w:rPr>
-          <w:rFonts w:hint="eastAsia"/>
-        </w:rPr>
-        <w:t>不</w:t>
-      </w:r>
-      <w:proofErr w:type="gramEnd"/>
-      <w:r>
-        <w:rPr>
-          <w:rFonts w:hint="eastAsia"/>
-        </w:rPr>
-        <w:t>去除迁移离子的结构中所有间隙与瓶颈。</w:t>
+        <w:t>，即计算不去除迁移离子的结构中所有间隙与瓶颈。</w:t>
       </w:r>
     </w:p>
     <w:p>
@@ -23693,19 +23279,9 @@
         </w:rPr>
         <w:t>会在指定目录下生成</w:t>
       </w:r>
-      <w:proofErr w:type="gramStart"/>
-      <w:r>
-        <w:t>”</w:t>
-      </w:r>
-      <w:proofErr w:type="gramEnd"/>
-      <w:r>
-        <w:t>results</w:t>
-      </w:r>
-      <w:proofErr w:type="gramStart"/>
-      <w:r>
-        <w:t>”</w:t>
-      </w:r>
-      <w:proofErr w:type="gramEnd"/>
+      <w:r>
+        <w:t>”results”</w:t>
+      </w:r>
       <w:r>
         <w:rPr>
           <w:rFonts w:hint="eastAsia"/>
@@ -23890,14 +23466,7 @@
       </w:pPr>
       <w:r>
         <w:tab/>
-      </w:r>
-      <w:proofErr w:type="gramStart"/>
-      <w:r>
-        <w:t>import</w:t>
-      </w:r>
-      <w:proofErr w:type="gramEnd"/>
-      <w:r>
-        <w:t xml:space="preserve"> </w:t>
+        <w:t xml:space="preserve">import </w:t>
       </w:r>
       <w:proofErr w:type="spellStart"/>
       <w:r>
@@ -23919,19 +23488,11 @@
       </w:r>
       <w:proofErr w:type="spellStart"/>
       <w:r>
-        <w:t>zeo.BIComputation_</w:t>
-      </w:r>
-      <w:proofErr w:type="gramStart"/>
-      <w:r>
-        <w:t>batch</w:t>
+        <w:t>zeo.BIComputation_batch</w:t>
       </w:r>
       <w:proofErr w:type="spellEnd"/>
       <w:r>
-        <w:t>(</w:t>
-      </w:r>
-      <w:proofErr w:type="gramEnd"/>
-      <w:r>
-        <w:t>“./</w:t>
+        <w:t>(“./</w:t>
       </w:r>
       <w:proofErr w:type="spellStart"/>
       <w:r>
@@ -23949,19 +23510,9 @@
         </w:rPr>
         <w:t>运行结果：会在当前目录生成</w:t>
       </w:r>
-      <w:proofErr w:type="gramStart"/>
-      <w:r>
-        <w:t>”</w:t>
-      </w:r>
-      <w:proofErr w:type="gramEnd"/>
-      <w:r>
-        <w:t>results</w:t>
-      </w:r>
-      <w:proofErr w:type="gramStart"/>
-      <w:r>
-        <w:t>”</w:t>
-      </w:r>
-      <w:proofErr w:type="gramEnd"/>
+      <w:r>
+        <w:t>”results”</w:t>
+      </w:r>
       <w:r>
         <w:rPr>
           <w:rFonts w:hint="eastAsia"/>
@@ -24083,7 +23634,6 @@
     </w:p>
     <w:p>
       <w:proofErr w:type="spellStart"/>
-      <w:proofErr w:type="gramStart"/>
       <w:r>
         <w:t>zeo</w:t>
       </w:r>
@@ -24100,7 +23650,6 @@
         </w:rPr>
         <w:t>(</w:t>
       </w:r>
-      <w:proofErr w:type="gramEnd"/>
       <w:r>
         <w:t xml:space="preserve">filename, migrant=None, </w:t>
       </w:r>
@@ -24333,23 +23882,7 @@
           <w:rFonts w:hint="eastAsia"/>
           <w:bCs/>
         </w:rPr>
-        <w:t>文件中，</w:t>
-      </w:r>
-      <w:proofErr w:type="gramStart"/>
-      <w:r>
-        <w:rPr>
-          <w:rFonts w:hint="eastAsia"/>
-          <w:bCs/>
-        </w:rPr>
-        <w:t>炳</w:t>
-      </w:r>
-      <w:proofErr w:type="gramEnd"/>
-      <w:r>
-        <w:rPr>
-          <w:rFonts w:hint="eastAsia"/>
-          <w:bCs/>
-        </w:rPr>
-        <w:t>并会返回</w:t>
+        <w:t>文件中，炳并会返回</w:t>
       </w:r>
       <w:r>
         <w:rPr>
@@ -25105,14 +24638,12 @@
         </w:rPr>
         <w:t>=0</w:t>
       </w:r>
-      <w:proofErr w:type="gramStart"/>
       <w:r>
         <w:rPr>
           <w:rFonts w:hint="eastAsia"/>
         </w:rPr>
         <w:t>同成立</w:t>
       </w:r>
-      <w:proofErr w:type="gramEnd"/>
       <w:r>
         <w:rPr>
           <w:rFonts w:hint="eastAsia"/>
@@ -25205,14 +24736,12 @@
         </w:rPr>
         <w:t>=0</w:t>
       </w:r>
-      <w:proofErr w:type="gramStart"/>
       <w:r>
         <w:rPr>
           <w:rFonts w:hint="eastAsia"/>
         </w:rPr>
         <w:t>同成立</w:t>
       </w:r>
-      <w:proofErr w:type="gramEnd"/>
       <w:r>
         <w:rPr>
           <w:rFonts w:hint="eastAsia"/>
@@ -25816,13 +25345,8 @@
         </w:rPr>
         <w:tab/>
       </w:r>
-      <w:proofErr w:type="gramStart"/>
-      <w:r>
-        <w:t>import</w:t>
-      </w:r>
-      <w:proofErr w:type="gramEnd"/>
-      <w:r>
-        <w:t xml:space="preserve"> </w:t>
+      <w:r>
+        <w:t xml:space="preserve">import </w:t>
       </w:r>
       <w:proofErr w:type="spellStart"/>
       <w:r>
@@ -25842,13 +25366,8 @@
       <w:r>
         <w:tab/>
       </w:r>
-      <w:proofErr w:type="gramStart"/>
-      <w:r>
-        <w:t>import</w:t>
-      </w:r>
-      <w:proofErr w:type="gramEnd"/>
-      <w:r>
-        <w:t xml:space="preserve"> </w:t>
+      <w:r>
+        <w:t xml:space="preserve">import </w:t>
       </w:r>
       <w:proofErr w:type="spellStart"/>
       <w:r>
@@ -25871,13 +25390,8 @@
         </w:rPr>
         <w:tab/>
       </w:r>
-      <w:proofErr w:type="gramStart"/>
-      <w:r>
-        <w:t>zeo.Computation(</w:t>
-      </w:r>
-      <w:proofErr w:type="gramEnd"/>
-      <w:r>
-        <w:t xml:space="preserve">"./tests/cifs/Li2CO3-LDA.cif",migrant="Li",rad_flag=True, </w:t>
+      <w:r>
+        <w:t xml:space="preserve">zeo.Computation("./tests/cifs/Li2CO3-LDA.cif",migrant="Li",rad_flag=True, </w:t>
       </w:r>
       <w:proofErr w:type="spellStart"/>
       <w:r>
@@ -26172,12 +25686,10 @@
       </w:pPr>
       <w:bookmarkStart w:id="18" w:name="_Toc519135957"/>
       <w:proofErr w:type="spellStart"/>
-      <w:proofErr w:type="gramStart"/>
       <w:r>
         <w:t>zeo</w:t>
       </w:r>
       <w:proofErr w:type="spellEnd"/>
-      <w:proofErr w:type="gramEnd"/>
       <w:r>
         <w:rPr>
           <w:rFonts w:hint="eastAsia"/>
@@ -26185,23 +25697,16 @@
         <w:t>.</w:t>
       </w:r>
       <w:r>
-        <w:t xml:space="preserve"> </w:t>
-      </w:r>
-      <w:proofErr w:type="gramStart"/>
-      <w:r>
-        <w:t>com</w:t>
+        <w:t xml:space="preserve"> com</w:t>
       </w:r>
       <w:bookmarkEnd w:id="18"/>
-      <w:proofErr w:type="gramEnd"/>
     </w:p>
     <w:p>
       <w:proofErr w:type="spellStart"/>
-      <w:proofErr w:type="gramStart"/>
       <w:r>
         <w:t>zeo</w:t>
       </w:r>
       <w:proofErr w:type="spellEnd"/>
-      <w:proofErr w:type="gramEnd"/>
       <w:r>
         <w:rPr>
           <w:rFonts w:hint="eastAsia"/>
@@ -26209,14 +25714,9 @@
         <w:t>.</w:t>
       </w:r>
       <w:r>
-        <w:t xml:space="preserve"> </w:t>
-      </w:r>
-      <w:proofErr w:type="gramStart"/>
-      <w:r>
-        <w:t>com(</w:t>
+        <w:t xml:space="preserve"> com(</w:t>
       </w:r>
       <w:proofErr w:type="spellStart"/>
-      <w:proofErr w:type="gramEnd"/>
       <w:r>
         <w:t>filename,probe_rad,num_sample</w:t>
       </w:r>
@@ -26295,23 +25795,7 @@
           <w:rFonts w:hint="eastAsia"/>
           <w:bCs/>
         </w:rPr>
-        <w:t>在当前探针尺寸下的通道和</w:t>
-      </w:r>
-      <w:proofErr w:type="gramStart"/>
-      <w:r>
-        <w:rPr>
-          <w:rFonts w:hint="eastAsia"/>
-          <w:bCs/>
-        </w:rPr>
-        <w:t>可</w:t>
-      </w:r>
-      <w:proofErr w:type="gramEnd"/>
-      <w:r>
-        <w:rPr>
-          <w:rFonts w:hint="eastAsia"/>
-          <w:bCs/>
-        </w:rPr>
-        <w:t>访问表面区域信息，并将结果</w:t>
+        <w:t>在当前探针尺寸下的通道和可访问表面区域信息，并将结果</w:t>
       </w:r>
       <w:r>
         <w:rPr>
@@ -30079,7 +29563,7 @@
 </file>
 
 <file path=customXml/itemProps1.xml><?xml version="1.0" encoding="utf-8"?>
-<ds:datastoreItem xmlns:ds="http://schemas.openxmlformats.org/officeDocument/2006/customXml" ds:itemID="{5A156172-C155-4519-9D5E-328560065D44}">
+<ds:datastoreItem xmlns:ds="http://schemas.openxmlformats.org/officeDocument/2006/customXml" ds:itemID="{E95B482F-FC57-4922-B011-5678F62ED78E}">
   <ds:schemaRefs>
     <ds:schemaRef ds:uri="http://schemas.openxmlformats.org/officeDocument/2006/bibliography"/>
   </ds:schemaRefs>

</xml_diff>